<commit_message>
make download url and making overview content
</commit_message>
<xml_diff>
--- a/document/testTemplateVersion.docx
+++ b/document/testTemplateVersion.docx
@@ -57,7 +57,7 @@
           <w:rFonts w:ascii="KoPub바탕체 Medium" w:eastAsia="KoPub바탕체 Medium" w:hAnsi="나눔고딕" w:hint="eastAsia"/>
           <w:sz w:val="22"/>
         </w:rPr>
-        <w:t>제목 뭐로하징!</w:t>
+        <w:t>제목 뭐로하징 이게 교체가 되는건가?! 진짜로 아니 되는거야 마는거야 ㅆ발</w:t>
       </w:r>
     </w:p>
     <w:p>
@@ -391,7 +391,7 @@
           <w:sz w:val="14"/>
           <w:szCs w:val="14"/>
         </w:rPr>
-        <w:t>2020-06-20</w:t>
+        <w:t>2020-06-20ㅇㅁㄴㅇㅁㄴdasddasdas</w:t>
       </w:r>
     </w:p>
     <w:p>
@@ -439,7 +439,7 @@
           <w:sz w:val="14"/>
           <w:szCs w:val="14"/>
         </w:rPr>
-        <w:t>이용승~!</w:t>
+        <w:t>이용승~ㅇㄴㅁㅇㅁㄴ!dsadsadsadas</w:t>
       </w:r>
       <w:r>
         <w:rPr>

</xml_diff>